<commit_message>
max code comme un pied - modifs dernière minute
</commit_message>
<xml_diff>
--- a/Compte Rendu.docx
+++ b/Compte Rendu.docx
@@ -549,288 +549,314 @@
           <w:rFonts w:ascii="Helvetica Neue" w:hAnsi="Helvetica Neue"/>
         </w:rPr>
       </w:pPr>
+      <w:r>
+        <w:rPr>
+          <w:rFonts w:ascii="Helvetica Neue" w:hAnsi="Helvetica Neue"/>
+        </w:rPr>
+        <w:t xml:space="preserve">Pour lancer le programme il faut exécuter la classe App. Il est également possible de créer une instance de cette même classe. </w:t>
+      </w:r>
+    </w:p>
+    <w:p>
+      <w:pPr>
+        <w:contextualSpacing/>
+        <w:jc w:val="both"/>
+        <w:rPr>
+          <w:rFonts w:ascii="Helvetica Neue" w:hAnsi="Helvetica Neue"/>
+        </w:rPr>
+      </w:pPr>
+      <w:r>
+        <w:rPr>
+          <w:rFonts w:ascii="Helvetica Neue" w:hAnsi="Helvetica Neue"/>
+        </w:rPr>
+        <w:t>À son lancement, le programme va récupérer les fichiers ics Pro et Perso afin de restaurer les agendas déjà créés. On va donc avoir une sauvegarde des événements puisqu’à la fermeture de l’application il y aura un export des agendas.</w:t>
+      </w:r>
+    </w:p>
+    <w:p>
+      <w:pPr>
+        <w:contextualSpacing/>
+        <w:jc w:val="both"/>
+        <w:rPr>
+          <w:rFonts w:ascii="Helvetica Neue" w:hAnsi="Helvetica Neue"/>
+        </w:rPr>
+      </w:pPr>
+      <w:r>
+        <w:rPr>
+          <w:rFonts w:ascii="Helvetica Neue" w:hAnsi="Helvetica Neue"/>
+        </w:rPr>
+        <w:t>Il y a également la possibilité de lancer la classe Test afin de lancer divers tests sur c</w:t>
+      </w:r>
+      <w:r>
+        <w:rPr>
+          <w:rFonts w:ascii="Helvetica Neue" w:hAnsi="Helvetica Neue"/>
+        </w:rPr>
+        <w:t>hacune des méthodes pour avoir des résultats en Console et pas sur une interface graphique.</w:t>
+      </w:r>
+    </w:p>
+    <w:p>
+      <w:pPr>
+        <w:contextualSpacing/>
+        <w:jc w:val="both"/>
+        <w:rPr>
+          <w:rFonts w:ascii="Helvetica Neue" w:hAnsi="Helvetica Neue"/>
+        </w:rPr>
+      </w:pPr>
+    </w:p>
+    <w:p>
+      <w:pPr>
+        <w:contextualSpacing/>
+        <w:jc w:val="both"/>
+        <w:rPr>
+          <w:rFonts w:ascii="Helvetica Neue" w:hAnsi="Helvetica Neue"/>
+        </w:rPr>
+      </w:pPr>
+    </w:p>
+    <w:p>
+      <w:pPr>
+        <w:contextualSpacing/>
+        <w:jc w:val="both"/>
+        <w:rPr>
+          <w:rFonts w:ascii="Helvetica Neue" w:hAnsi="Helvetica Neue"/>
+          <w:b/>
+        </w:rPr>
+      </w:pPr>
+      <w:r>
+        <w:rPr>
+          <w:rFonts w:ascii="Helvetica Neue" w:hAnsi="Helvetica Neue"/>
+          <w:b/>
+        </w:rPr>
+        <w:t>Fonctionnalités et limites</w:t>
+      </w:r>
+    </w:p>
+    <w:p>
+      <w:pPr>
+        <w:contextualSpacing/>
+        <w:jc w:val="both"/>
+        <w:rPr>
+          <w:rFonts w:ascii="Helvetica Neue" w:hAnsi="Helvetica Neue"/>
+        </w:rPr>
+      </w:pPr>
+      <w:r>
+        <w:rPr>
+          <w:rFonts w:ascii="Helvetica Neue" w:hAnsi="Helvetica Neue"/>
+        </w:rPr>
+        <w:t xml:space="preserve">Nous avons pu réaliser </w:t>
+      </w:r>
+      <w:r>
+        <w:rPr>
+          <w:rFonts w:ascii="Helvetica Neue" w:hAnsi="Helvetica Neue"/>
+        </w:rPr>
+        <w:t xml:space="preserve">l’ensemble des </w:t>
+      </w:r>
+      <w:r>
+        <w:rPr>
+          <w:rFonts w:ascii="Helvetica Neue" w:hAnsi="Helvetica Neue"/>
+        </w:rPr>
+        <w:t>fonctionnalités</w:t>
+      </w:r>
+      <w:r>
+        <w:rPr>
+          <w:rFonts w:ascii="Helvetica Neue" w:hAnsi="Helvetica Neue"/>
+        </w:rPr>
+        <w:t xml:space="preserve"> des</w:t>
+      </w:r>
+      <w:r>
+        <w:rPr>
+          <w:rFonts w:ascii="Helvetica Neue" w:hAnsi="Helvetica Neue"/>
+        </w:rPr>
+        <w:t xml:space="preserve"> parties </w:t>
+      </w:r>
+      <w:r>
+        <w:rPr>
+          <w:rFonts w:ascii="Helvetica Neue" w:hAnsi="Helvetica Neue"/>
+        </w:rPr>
+        <w:t>1 et 2</w:t>
+      </w:r>
+      <w:r>
+        <w:rPr>
+          <w:rFonts w:ascii="Helvetica Neue" w:hAnsi="Helvetica Neue"/>
+        </w:rPr>
+        <w:t xml:space="preserve"> : </w:t>
+      </w:r>
+      <w:r>
+        <w:rPr>
+          <w:rFonts w:ascii="Helvetica Neue" w:hAnsi="Helvetica Neue"/>
+        </w:rPr>
+        <w:t>les fonctionnalités de bases, l’import et export de fichiers « </w:t>
+      </w:r>
+      <w:r>
+        <w:rPr>
+          <w:rFonts w:ascii="Helvetica Neue" w:hAnsi="Helvetica Neue"/>
+        </w:rPr>
+        <w:t>.ics</w:t>
+      </w:r>
+      <w:r>
+        <w:rPr>
+          <w:rFonts w:ascii="Helvetica Neue" w:hAnsi="Helvetica Neue"/>
+        </w:rPr>
+        <w:t>» ainsi qu’une interface graphique.</w:t>
+      </w:r>
+    </w:p>
+    <w:p>
+      <w:pPr>
+        <w:contextualSpacing/>
+        <w:jc w:val="both"/>
+        <w:rPr>
+          <w:rFonts w:ascii="Helvetica Neue" w:hAnsi="Helvetica Neue"/>
+        </w:rPr>
+      </w:pPr>
+      <w:r>
+        <w:rPr>
+          <w:rFonts w:ascii="Helvetica Neue" w:hAnsi="Helvetica Neue"/>
+        </w:rPr>
+        <w:t>La recherche ou le filtre des évènements peut être réalisé en fonction du nom, du lieu, de la date et de l’agenda.</w:t>
+      </w:r>
+    </w:p>
+    <w:p>
+      <w:pPr>
+        <w:contextualSpacing/>
+        <w:jc w:val="both"/>
+        <w:rPr>
+          <w:rFonts w:ascii="Helvetica Neue" w:hAnsi="Helvetica Neue"/>
+        </w:rPr>
+      </w:pPr>
+      <w:r>
+        <w:rPr>
+          <w:rFonts w:ascii="Helvetica Neue" w:hAnsi="Helvetica Neue"/>
+        </w:rPr>
+        <w:t>Pour les tris nous avons utilisé différentes classes de comparaison pour utiliser la méthode « sort » d’une collection en fonction de multiples critères. (Redéfinition de la méthode « compare »).</w:t>
+      </w:r>
+    </w:p>
+    <w:p>
+      <w:pPr>
+        <w:contextualSpacing/>
+        <w:jc w:val="both"/>
+        <w:rPr>
+          <w:rFonts w:ascii="Helvetica Neue" w:hAnsi="Helvetica Neue"/>
+        </w:rPr>
+      </w:pPr>
+    </w:p>
+    <w:p>
+      <w:pPr>
+        <w:contextualSpacing/>
+        <w:jc w:val="both"/>
+        <w:rPr>
+          <w:rFonts w:ascii="Helvetica Neue" w:hAnsi="Helvetica Neue"/>
+        </w:rPr>
+      </w:pPr>
+      <w:r>
+        <w:rPr>
+          <w:rFonts w:ascii="Helvetica Neue" w:hAnsi="Helvetica Neue"/>
+        </w:rPr>
+        <w:t>Concernant l’export de fichiers « .ics», nous avons regardé la structure d’un tel fichier et nous avons généré un fichier par agenda de notre calendrier en respectant cette structure</w:t>
+      </w:r>
+      <w:r>
+        <w:rPr>
+          <w:rFonts w:ascii="Helvetica Neue" w:hAnsi="Helvetica Neue"/>
+        </w:rPr>
+        <w:t xml:space="preserve"> pour nos différents évènements</w:t>
+      </w:r>
+      <w:r>
+        <w:rPr>
+          <w:rFonts w:ascii="Helvetica Neue" w:hAnsi="Helvetica Neue"/>
+        </w:rPr>
+        <w:t>.</w:t>
+      </w:r>
+    </w:p>
+    <w:p>
+      <w:pPr>
+        <w:contextualSpacing/>
+        <w:jc w:val="both"/>
+        <w:rPr>
+          <w:rFonts w:ascii="Helvetica Neue" w:hAnsi="Helvetica Neue"/>
+        </w:rPr>
+      </w:pPr>
+    </w:p>
+    <w:p>
+      <w:pPr>
+        <w:contextualSpacing/>
+        <w:jc w:val="both"/>
+        <w:rPr>
+          <w:rFonts w:ascii="Helvetica Neue" w:hAnsi="Helvetica Neue"/>
+        </w:rPr>
+      </w:pPr>
+      <w:r>
+        <w:rPr>
+          <w:rFonts w:ascii="Helvetica Neue" w:hAnsi="Helvetica Neue"/>
+        </w:rPr>
+        <w:t>L’import, de la même façon</w:t>
+      </w:r>
+      <w:r>
+        <w:rPr>
+          <w:rFonts w:ascii="Helvetica Neue" w:hAnsi="Helvetica Neue"/>
+        </w:rPr>
+        <w:t>,</w:t>
+      </w:r>
+      <w:r>
+        <w:rPr>
+          <w:rFonts w:ascii="Helvetica Neue" w:hAnsi="Helvetica Neue"/>
+        </w:rPr>
+        <w:t xml:space="preserve"> va parcourir un fichier « .ics » pour enregistrer différe</w:t>
+      </w:r>
+      <w:r>
+        <w:rPr>
+          <w:rFonts w:ascii="Helvetica Neue" w:hAnsi="Helvetica Neue"/>
+        </w:rPr>
+        <w:t>nts événements d’un même agenda dans notre calendrier.</w:t>
+      </w:r>
+    </w:p>
+    <w:p>
+      <w:pPr>
+        <w:contextualSpacing/>
+        <w:jc w:val="both"/>
+        <w:rPr>
+          <w:rFonts w:ascii="Helvetica Neue" w:hAnsi="Helvetica Neue"/>
+        </w:rPr>
+      </w:pPr>
+    </w:p>
+    <w:p>
+      <w:pPr>
+        <w:pStyle w:val="Titre2"/>
+        <w:contextualSpacing/>
+        <w:jc w:val="both"/>
+        <w:rPr>
+          <w:rFonts w:ascii="Helvetica Neue" w:hAnsi="Helvetica Neue"/>
+          <w:b w:val="0"/>
+        </w:rPr>
+      </w:pPr>
+    </w:p>
+    <w:p>
+      <w:pPr>
+        <w:pStyle w:val="Titre2"/>
+        <w:contextualSpacing/>
+        <w:jc w:val="both"/>
+        <w:rPr>
+          <w:rFonts w:ascii="Helvetica Neue" w:hAnsi="Helvetica Neue"/>
+          <w:b w:val="0"/>
+        </w:rPr>
+      </w:pPr>
+    </w:p>
+    <w:p>
+      <w:pPr>
+        <w:pStyle w:val="Titre2"/>
+        <w:contextualSpacing/>
+        <w:jc w:val="both"/>
+        <w:rPr>
+          <w:rFonts w:ascii="Helvetica Neue" w:hAnsi="Helvetica Neue"/>
+          <w:b w:val="0"/>
+        </w:rPr>
+      </w:pPr>
+    </w:p>
+    <w:p>
+      <w:pPr>
+        <w:pStyle w:val="Titre2"/>
+        <w:contextualSpacing/>
+        <w:jc w:val="both"/>
+        <w:rPr>
+          <w:rFonts w:ascii="Helvetica Neue" w:hAnsi="Helvetica Neue"/>
+        </w:rPr>
+      </w:pPr>
       <w:bookmarkStart w:id="0" w:name="_GoBack"/>
       <w:bookmarkEnd w:id="0"/>
-      <w:r>
-        <w:rPr>
-          <w:rFonts w:ascii="Helvetica Neue" w:hAnsi="Helvetica Neue"/>
-        </w:rPr>
-        <w:t xml:space="preserve">Pour lancer le programme il faut exécuter la classe App. Il est également possible de créer une instance de cette même classe. </w:t>
-      </w:r>
-    </w:p>
-    <w:p>
-      <w:pPr>
-        <w:contextualSpacing/>
-        <w:jc w:val="both"/>
-        <w:rPr>
-          <w:rFonts w:ascii="Helvetica Neue" w:hAnsi="Helvetica Neue"/>
-        </w:rPr>
-      </w:pPr>
-      <w:r>
-        <w:rPr>
-          <w:rFonts w:ascii="Helvetica Neue" w:hAnsi="Helvetica Neue"/>
-        </w:rPr>
-        <w:t>À son lancement, le programme va récupérer les fichiers ics Pro et Perso afin de restaurer les agendas déjà créés. On va donc avoir une sauvegarde des événements puisqu’à la fermeture de l’application il y aura un export des agendas.</w:t>
-      </w:r>
-    </w:p>
-    <w:p>
-      <w:pPr>
-        <w:contextualSpacing/>
-        <w:jc w:val="both"/>
-        <w:rPr>
-          <w:rFonts w:ascii="Helvetica Neue" w:hAnsi="Helvetica Neue"/>
-        </w:rPr>
-      </w:pPr>
-      <w:r>
-        <w:rPr>
-          <w:rFonts w:ascii="Helvetica Neue" w:hAnsi="Helvetica Neue"/>
-        </w:rPr>
-        <w:t>Il y a également la possibilité de lancer la classe Test afin de lancer divers tests sur c</w:t>
-      </w:r>
-      <w:r>
-        <w:rPr>
-          <w:rFonts w:ascii="Helvetica Neue" w:hAnsi="Helvetica Neue"/>
-        </w:rPr>
-        <w:t>hacune des méthodes pour avoir des résultats en Console et pas sur une interface graphique.</w:t>
-      </w:r>
-    </w:p>
-    <w:p>
-      <w:pPr>
-        <w:contextualSpacing/>
-        <w:jc w:val="both"/>
-        <w:rPr>
-          <w:rFonts w:ascii="Helvetica Neue" w:hAnsi="Helvetica Neue"/>
-        </w:rPr>
-      </w:pPr>
-    </w:p>
-    <w:p>
-      <w:pPr>
-        <w:contextualSpacing/>
-        <w:jc w:val="both"/>
-        <w:rPr>
-          <w:rFonts w:ascii="Helvetica Neue" w:hAnsi="Helvetica Neue"/>
-        </w:rPr>
-      </w:pPr>
-    </w:p>
-    <w:p>
-      <w:pPr>
-        <w:contextualSpacing/>
-        <w:jc w:val="both"/>
-        <w:rPr>
-          <w:rFonts w:ascii="Helvetica Neue" w:hAnsi="Helvetica Neue"/>
-          <w:b/>
-        </w:rPr>
-      </w:pPr>
-      <w:r>
-        <w:rPr>
-          <w:rFonts w:ascii="Helvetica Neue" w:hAnsi="Helvetica Neue"/>
-          <w:b/>
-        </w:rPr>
-        <w:t>Fonctionnalités et limites</w:t>
-      </w:r>
-    </w:p>
-    <w:p>
-      <w:pPr>
-        <w:contextualSpacing/>
-        <w:jc w:val="both"/>
-        <w:rPr>
-          <w:rFonts w:ascii="Helvetica Neue" w:hAnsi="Helvetica Neue"/>
-        </w:rPr>
-      </w:pPr>
-      <w:r>
-        <w:rPr>
-          <w:rFonts w:ascii="Helvetica Neue" w:hAnsi="Helvetica Neue"/>
-        </w:rPr>
-        <w:t xml:space="preserve">Nous avons pu réaliser </w:t>
-      </w:r>
-      <w:r>
-        <w:rPr>
-          <w:rFonts w:ascii="Helvetica Neue" w:hAnsi="Helvetica Neue"/>
-        </w:rPr>
-        <w:t xml:space="preserve">l’ensemble des </w:t>
-      </w:r>
-      <w:r>
-        <w:rPr>
-          <w:rFonts w:ascii="Helvetica Neue" w:hAnsi="Helvetica Neue"/>
-        </w:rPr>
-        <w:t>fonctionnalités</w:t>
-      </w:r>
-      <w:r>
-        <w:rPr>
-          <w:rFonts w:ascii="Helvetica Neue" w:hAnsi="Helvetica Neue"/>
-        </w:rPr>
-        <w:t xml:space="preserve"> des</w:t>
-      </w:r>
-      <w:r>
-        <w:rPr>
-          <w:rFonts w:ascii="Helvetica Neue" w:hAnsi="Helvetica Neue"/>
-        </w:rPr>
-        <w:t xml:space="preserve"> parties </w:t>
-      </w:r>
-      <w:r>
-        <w:rPr>
-          <w:rFonts w:ascii="Helvetica Neue" w:hAnsi="Helvetica Neue"/>
-        </w:rPr>
-        <w:t>1 et 2</w:t>
-      </w:r>
-      <w:r>
-        <w:rPr>
-          <w:rFonts w:ascii="Helvetica Neue" w:hAnsi="Helvetica Neue"/>
-        </w:rPr>
-        <w:t xml:space="preserve"> : </w:t>
-      </w:r>
-      <w:r>
-        <w:rPr>
-          <w:rFonts w:ascii="Helvetica Neue" w:hAnsi="Helvetica Neue"/>
-        </w:rPr>
-        <w:t>les fonctionnalités de bases, l’import et export de fichiers « </w:t>
-      </w:r>
-      <w:r>
-        <w:rPr>
-          <w:rFonts w:ascii="Helvetica Neue" w:hAnsi="Helvetica Neue"/>
-        </w:rPr>
-        <w:t>.ics</w:t>
-      </w:r>
-      <w:r>
-        <w:rPr>
-          <w:rFonts w:ascii="Helvetica Neue" w:hAnsi="Helvetica Neue"/>
-        </w:rPr>
-        <w:t>» ainsi qu’une interface graphique.</w:t>
-      </w:r>
-    </w:p>
-    <w:p>
-      <w:pPr>
-        <w:contextualSpacing/>
-        <w:jc w:val="both"/>
-        <w:rPr>
-          <w:rFonts w:ascii="Helvetica Neue" w:hAnsi="Helvetica Neue"/>
-        </w:rPr>
-      </w:pPr>
-      <w:r>
-        <w:rPr>
-          <w:rFonts w:ascii="Helvetica Neue" w:hAnsi="Helvetica Neue"/>
-        </w:rPr>
-        <w:t>La recherche ou le filtre des évènements peut être réalisé en fonction du nom, du lieu, de la date et de l’agenda.</w:t>
-      </w:r>
-    </w:p>
-    <w:p>
-      <w:pPr>
-        <w:contextualSpacing/>
-        <w:jc w:val="both"/>
-        <w:rPr>
-          <w:rFonts w:ascii="Helvetica Neue" w:hAnsi="Helvetica Neue"/>
-        </w:rPr>
-      </w:pPr>
-      <w:r>
-        <w:rPr>
-          <w:rFonts w:ascii="Helvetica Neue" w:hAnsi="Helvetica Neue"/>
-        </w:rPr>
-        <w:t>Pour les tris nous avons utilisé différentes classes de comparaison pour utiliser la méthode « sort » d’une collection en fonction de multiples critères. (Redéfinition de la méthode « compare »).</w:t>
-      </w:r>
-    </w:p>
-    <w:p>
-      <w:pPr>
-        <w:contextualSpacing/>
-        <w:jc w:val="both"/>
-        <w:rPr>
-          <w:rFonts w:ascii="Helvetica Neue" w:hAnsi="Helvetica Neue"/>
-        </w:rPr>
-      </w:pPr>
-    </w:p>
-    <w:p>
-      <w:pPr>
-        <w:contextualSpacing/>
-        <w:jc w:val="both"/>
-        <w:rPr>
-          <w:rFonts w:ascii="Helvetica Neue" w:hAnsi="Helvetica Neue"/>
-        </w:rPr>
-      </w:pPr>
-      <w:r>
-        <w:rPr>
-          <w:rFonts w:ascii="Helvetica Neue" w:hAnsi="Helvetica Neue"/>
-        </w:rPr>
-        <w:t>Concernant l’export de fichiers « .ics», nous avons regardé la structure d’un tel fichier et nous avons généré un fichier par agenda de notre calendrier en respectant cette structure</w:t>
-      </w:r>
-      <w:r>
-        <w:rPr>
-          <w:rFonts w:ascii="Helvetica Neue" w:hAnsi="Helvetica Neue"/>
-        </w:rPr>
-        <w:t xml:space="preserve"> pour nos différents évènements</w:t>
-      </w:r>
-      <w:r>
-        <w:rPr>
-          <w:rFonts w:ascii="Helvetica Neue" w:hAnsi="Helvetica Neue"/>
-        </w:rPr>
-        <w:t>.</w:t>
-      </w:r>
-    </w:p>
-    <w:p>
-      <w:pPr>
-        <w:contextualSpacing/>
-        <w:jc w:val="both"/>
-        <w:rPr>
-          <w:rFonts w:ascii="Helvetica Neue" w:hAnsi="Helvetica Neue"/>
-        </w:rPr>
-      </w:pPr>
-    </w:p>
-    <w:p>
-      <w:pPr>
-        <w:contextualSpacing/>
-        <w:jc w:val="both"/>
-        <w:rPr>
-          <w:rFonts w:ascii="Helvetica Neue" w:hAnsi="Helvetica Neue"/>
-        </w:rPr>
-      </w:pPr>
-      <w:r>
-        <w:rPr>
-          <w:rFonts w:ascii="Helvetica Neue" w:hAnsi="Helvetica Neue"/>
-        </w:rPr>
-        <w:t>L’import, de la même façon</w:t>
-      </w:r>
-      <w:r>
-        <w:rPr>
-          <w:rFonts w:ascii="Helvetica Neue" w:hAnsi="Helvetica Neue"/>
-        </w:rPr>
-        <w:t>,</w:t>
-      </w:r>
-      <w:r>
-        <w:rPr>
-          <w:rFonts w:ascii="Helvetica Neue" w:hAnsi="Helvetica Neue"/>
-        </w:rPr>
-        <w:t xml:space="preserve"> va parcourir un fichier « .ics » pour enregistrer différe</w:t>
-      </w:r>
-      <w:r>
-        <w:rPr>
-          <w:rFonts w:ascii="Helvetica Neue" w:hAnsi="Helvetica Neue"/>
-        </w:rPr>
-        <w:t>nts événements d’un même agenda dans notre calendrier.</w:t>
-      </w:r>
-    </w:p>
-    <w:p>
-      <w:pPr>
-        <w:contextualSpacing/>
-        <w:jc w:val="both"/>
-        <w:rPr>
-          <w:rFonts w:ascii="Helvetica Neue" w:hAnsi="Helvetica Neue"/>
-        </w:rPr>
-      </w:pPr>
-    </w:p>
-    <w:p>
-      <w:pPr>
-        <w:pStyle w:val="Titre2"/>
-        <w:contextualSpacing/>
-        <w:jc w:val="both"/>
-        <w:rPr>
-          <w:rFonts w:ascii="Helvetica Neue" w:hAnsi="Helvetica Neue"/>
-        </w:rPr>
-      </w:pPr>
-      <w:r>
-        <w:rPr>
-          <w:rFonts w:ascii="Helvetica Neue" w:hAnsi="Helvetica Neue"/>
-          <w:b w:val="0"/>
-        </w:rPr>
-        <w:br w:type="column"/>
-      </w:r>
       <w:r>
         <w:rPr>
           <w:rFonts w:ascii="Helvetica Neue" w:hAnsi="Helvetica Neue"/>
@@ -2772,7 +2798,7 @@
 </file>
 
 <file path=customXml/itemProps1.xml><?xml version="1.0" encoding="utf-8"?>
-<ds:datastoreItem xmlns:ds="http://schemas.openxmlformats.org/officeDocument/2006/customXml" ds:itemID="{ABC0FB14-7EEA-0449-A226-74E9B5F7B37C}">
+<ds:datastoreItem xmlns:ds="http://schemas.openxmlformats.org/officeDocument/2006/customXml" ds:itemID="{492BEA32-6A74-F949-B30C-067392A20F10}">
   <ds:schemaRefs>
     <ds:schemaRef ds:uri="http://schemas.openxmlformats.org/officeDocument/2006/bibliography"/>
   </ds:schemaRefs>

</xml_diff>